<commit_message>
La till ett fint klassdiagram också :)
</commit_message>
<xml_diff>
--- a/Dokumentation.docx
+++ b/Dokumentation.docx
@@ -142,9 +142,6 @@
                           </w:rPr>
                           <w:alias w:val="År"/>
                           <w:id w:val="111166391"/>
-                          <w:placeholder>
-                            <w:docPart w:val="DD74A418166546DD9749E6ECE2CD8C4E"/>
-                          </w:placeholder>
                           <w:dataBinding w:prefixMappings="xmlns:ns0='http://schemas.microsoft.com/office/2006/coverPageProps'" w:xpath="/ns0:CoverPageProperties[1]/ns0:PublishDate[1]" w:storeItemID="{55AF091B-3C7A-41E3-B477-F2FDAA23CFDA}"/>
                           <w:date>
                             <w:dateFormat w:val="yy"/>
@@ -190,9 +187,6 @@
                           </w:rPr>
                           <w:alias w:val="Rubrik"/>
                           <w:id w:val="111166392"/>
-                          <w:placeholder>
-                            <w:docPart w:val="2C7D199A7A364FAA8181A987BF8E2A6D"/>
-                          </w:placeholder>
                           <w:dataBinding w:prefixMappings="xmlns:ns0='http://schemas.openxmlformats.org/package/2006/metadata/core-properties' xmlns:ns1='http://purl.org/dc/elements/1.1/'" w:xpath="/ns0:coreProperties[1]/ns1:title[1]" w:storeItemID="{6C3C8BC8-F283-45AE-878A-BAB7291924A1}"/>
                           <w:text/>
                         </w:sdtPr>
@@ -244,9 +238,6 @@
                           </w:rPr>
                           <w:alias w:val="Författare"/>
                           <w:id w:val="111166393"/>
-                          <w:placeholder>
-                            <w:docPart w:val="ECF672E301474F7F8B1FAF6B11CD8DDB"/>
-                          </w:placeholder>
                           <w:dataBinding w:prefixMappings="xmlns:ns0='http://schemas.openxmlformats.org/package/2006/metadata/core-properties' xmlns:ns1='http://purl.org/dc/elements/1.1/'" w:xpath="/ns0:coreProperties[1]/ns1:creator[1]" w:storeItemID="{6C3C8BC8-F283-45AE-878A-BAB7291924A1}"/>
                           <w:text/>
                         </w:sdtPr>
@@ -848,22 +839,101 @@
       <w:r>
         <w:t>För att navigera i spelets menyer och i själva spelet använder sig spelaren av en styrspak och två knappar. I menyerna används styrspaken till att navigera uppåt och nedåt i menyerna. En av knapparna används för att gå vidare till det markerade alternativets sida och den andra knappen används för att gå tillbaka ett steg i menyerna. Väl inne i spelet kan antingen en eller två spelare styra sina respektive karaktärer genom att röra sin styrspak i den riktning spelaren vill röra sig. Att trycka spaken uppåt gör att spelarens karaktär börjar klätta på en intilliggande stege om sådan finns. Att trycka spaken nedåt resulterar i att spelarens karaktär klättrar ner för stegen igen. De två knapparna spelaren har tillgång till har vars en funktion. Den första avnänds till att hoppa, och den andra används som en action-knapp. Denna action-knapp används för att dra i spakar eller trycka på knappar i spelet för att på så sätt komma vidare.</w:t>
       </w:r>
+    </w:p>
+    <w:p/>
+    <w:p>
+      <w:r>
+        <w:t xml:space="preserve">Gränssnitten i spelet SirPipe blir menyerna och banorna där själva spelandet äger rum. Vi har alltså två gränssnitt, där själva menyn har flera nivåer i form av undermenyer och spelet som då har flera nivåer i form av faktiska nivåer i spelet. Det spelaren stöter på först är huvudmenyn. Om spelaren väljer första alternativet i menyn kommer denna till själva enspelardelen av spelet. För att komma till nästa nivå i det gränssnittet gäller det att klara av banan innan tiden rinner ut. Om Spelaren istället valt alternativ två i huvudmenyn hade denna aktiverat flerspelarläget och varit tvungen att </w:t>
+      </w:r>
+      <w:r>
+        <w:lastRenderedPageBreak/>
+        <w:t xml:space="preserve">samarbeta med en annan individ för att kunna ta sig vidare till nästa nivå inom spelgränssnittet. Alternativ tre i huvudmenyn hade lett spelaten till tutorial-nivån där spelaren utsätts för alla element denna kommer att stöta på senare i det "riktiga" spelet. Alternativ fyra i huvudmenyn hade lett spelaren till highscorelistan där denna kunnat observera de tio spelare som uppnått högst antal poäng i spelet. Sista alternativet i huvudmenyn leder till credits. En avdelning av menygränssnittet som upplyser om vad varje person i utvecklingsteamet sysslade med och var ansvarig för under </w:t>
+      </w:r>
+      <w:r>
+        <w:rPr>
+          <w:noProof/>
+          <w:lang w:eastAsia="sv-SE"/>
+        </w:rPr>
+        <w:drawing>
+          <wp:anchor distT="0" distB="0" distL="114300" distR="114300" simplePos="0" relativeHeight="251667456" behindDoc="1" locked="0" layoutInCell="1" allowOverlap="1" wp14:anchorId="7FD117B8" wp14:editId="1387D77F">
+            <wp:simplePos x="0" y="0"/>
+            <wp:positionH relativeFrom="column">
+              <wp:posOffset>-1061720</wp:posOffset>
+            </wp:positionH>
+            <wp:positionV relativeFrom="paragraph">
+              <wp:posOffset>1490980</wp:posOffset>
+            </wp:positionV>
+            <wp:extent cx="7646035" cy="4772025"/>
+            <wp:effectExtent l="0" t="0" r="0" b="0"/>
+            <wp:wrapTight wrapText="bothSides">
+              <wp:wrapPolygon edited="0">
+                <wp:start x="0" y="0"/>
+                <wp:lineTo x="0" y="21557"/>
+                <wp:lineTo x="21526" y="21557"/>
+                <wp:lineTo x="21526" y="0"/>
+                <wp:lineTo x="0" y="0"/>
+              </wp:wrapPolygon>
+            </wp:wrapTight>
+            <wp:docPr id="3" name="Picture 3" descr="C:\Users\Daniel\Desktop\Klassdiagram.png"/>
+            <wp:cNvGraphicFramePr>
+              <a:graphicFrameLocks xmlns:a="http://schemas.openxmlformats.org/drawingml/2006/main" noChangeAspect="1"/>
+            </wp:cNvGraphicFramePr>
+            <a:graphic xmlns:a="http://schemas.openxmlformats.org/drawingml/2006/main">
+              <a:graphicData uri="http://schemas.openxmlformats.org/drawingml/2006/picture">
+                <pic:pic xmlns:pic="http://schemas.openxmlformats.org/drawingml/2006/picture">
+                  <pic:nvPicPr>
+                    <pic:cNvPr id="0" name="Picture 1" descr="C:\Users\Daniel\Desktop\Klassdiagram.png"/>
+                    <pic:cNvPicPr>
+                      <a:picLocks noChangeAspect="1" noChangeArrowheads="1"/>
+                    </pic:cNvPicPr>
+                  </pic:nvPicPr>
+                  <pic:blipFill>
+                    <a:blip r:embed="rId11">
+                      <a:extLst>
+                        <a:ext uri="{28A0092B-C50C-407E-A947-70E740481C1C}">
+                          <a14:useLocalDpi xmlns:a14="http://schemas.microsoft.com/office/drawing/2010/main" val="0"/>
+                        </a:ext>
+                      </a:extLst>
+                    </a:blip>
+                    <a:srcRect/>
+                    <a:stretch>
+                      <a:fillRect/>
+                    </a:stretch>
+                  </pic:blipFill>
+                  <pic:spPr bwMode="auto">
+                    <a:xfrm>
+                      <a:off x="0" y="0"/>
+                      <a:ext cx="7646035" cy="4772025"/>
+                    </a:xfrm>
+                    <a:prstGeom prst="rect">
+                      <a:avLst/>
+                    </a:prstGeom>
+                    <a:noFill/>
+                    <a:ln>
+                      <a:noFill/>
+                    </a:ln>
+                  </pic:spPr>
+                </pic:pic>
+              </a:graphicData>
+            </a:graphic>
+            <wp14:sizeRelH relativeFrom="page">
+              <wp14:pctWidth>0</wp14:pctWidth>
+            </wp14:sizeRelH>
+            <wp14:sizeRelV relativeFrom="page">
+              <wp14:pctHeight>0</wp14:pctHeight>
+            </wp14:sizeRelV>
+          </wp:anchor>
+        </w:drawing>
+      </w:r>
+      <w:r>
+        <w:t>spelutvecklingsperioden.</w:t>
+      </w:r>
       <w:bookmarkStart w:id="0" w:name="_GoBack"/>
       <w:bookmarkEnd w:id="0"/>
     </w:p>
-    <w:p/>
-    <w:p>
-      <w:r>
-        <w:t xml:space="preserve">Gränssnitten i spelet SirPipe blir menyerna och banorna där själva spelandet äger rum. Vi har alltså två gränssnitt, där själva menyn har flera nivåer i form av undermenyer och spelet som då har flera nivåer i form av faktiska nivåer i spelet. Det spelaren stöter på först är huvudmenyn. Om spelaren väljer första alternativet i menyn kommer denna till själva enspelardelen av spelet. För att komma till nästa nivå i det gränssnittet gäller det att klara av banan innan tiden rinner ut. Om Spelaren istället valt alternativ två i huvudmenyn hade denna aktiverat flerspelarläget och varit tvungen att </w:t>
-      </w:r>
-      <w:r>
-        <w:lastRenderedPageBreak/>
-        <w:t>samarbeta med en annan individ för att kunna ta sig vidare till nästa nivå inom spelgränssnittet. Alternativ tre i huvudmenyn hade lett spelaten till tutorial-nivån där spelaren utsätts för alla element denna kommer att stöta på senare i det "riktiga" spelet. Alternativ fyra i huvudmenyn hade lett spelaren till highscorelistan där denna kunnat observera de tio spelare som uppnått högst antal poäng i spelet. Sista alternativet i huvudmenyn leder till credits. En avdelning av menygränssnittet som upplyser om vad varje person i utvecklingsteamet sysslade med och var ansvarig för under spelutvecklingsperioden.</w:t>
-      </w:r>
-    </w:p>
     <w:sectPr>
-      <w:footerReference w:type="default" r:id="rId11"/>
-      <w:footerReference w:type="first" r:id="rId12"/>
+      <w:footerReference w:type="default" r:id="rId12"/>
+      <w:footerReference w:type="first" r:id="rId13"/>
       <w:pgSz w:w="11906" w:h="16838"/>
       <w:pgMar w:top="1417" w:right="1417" w:bottom="1417" w:left="1417" w:header="708" w:footer="708" w:gutter="0"/>
       <w:cols w:space="708"/>
@@ -929,7 +999,7 @@
           <w:rPr>
             <w:noProof/>
           </w:rPr>
-          <w:t>4</w:t>
+          <w:t>5</w:t>
         </w:r>
         <w:r>
           <w:rPr>
@@ -1460,43 +1530,7 @@
 </file>
 
 <file path=word/glossary/document.xml><?xml version="1.0" encoding="utf-8"?>
-<w:glossaryDocument xmlns:wpc="http://schemas.microsoft.com/office/word/2010/wordprocessingCanvas" xmlns:mc="http://schemas.openxmlformats.org/markup-compatibility/2006" xmlns:o="urn:schemas-microsoft-com:office:office" xmlns:r="http://schemas.openxmlformats.org/officeDocument/2006/relationships" xmlns:m="http://schemas.openxmlformats.org/officeDocument/2006/math" xmlns:v="urn:schemas-microsoft-com:vml" xmlns:wp14="http://schemas.microsoft.com/office/word/2010/wordprocessingDrawing" xmlns:wp="http://schemas.openxmlformats.org/drawingml/2006/wordprocessingDrawing" xmlns:w10="urn:schemas-microsoft-com:office:word" xmlns:w="http://schemas.openxmlformats.org/wordprocessingml/2006/main" xmlns:w14="http://schemas.microsoft.com/office/word/2010/wordml" xmlns:wpg="http://schemas.microsoft.com/office/word/2010/wordprocessingGroup" xmlns:wpi="http://schemas.microsoft.com/office/word/2010/wordprocessingInk" xmlns:wne="http://schemas.microsoft.com/office/word/2006/wordml" xmlns:wps="http://schemas.microsoft.com/office/word/2010/wordprocessingShape" mc:Ignorable="w14 wp14">
-  <w:docParts>
-    <w:docPart>
-      <w:docPartPr>
-        <w:name w:val="11EB573AF7DA40C7ABF12A34C255DC8F"/>
-        <w:category>
-          <w:name w:val="Allmänt"/>
-          <w:gallery w:val="placeholder"/>
-        </w:category>
-        <w:types>
-          <w:type w:val="bbPlcHdr"/>
-        </w:types>
-        <w:behaviors>
-          <w:behavior w:val="content"/>
-        </w:behaviors>
-        <w:guid w:val="{D2B52A4B-FC26-4326-8906-CD9C52FA4754}"/>
-      </w:docPartPr>
-      <w:docPartBody>
-        <w:p>
-          <w:pPr>
-            <w:pStyle w:val="11EB573AF7DA40C7ABF12A34C255DC8F"/>
-          </w:pPr>
-          <w:r>
-            <w:rPr>
-              <w:b/>
-              <w:bCs/>
-              <w:color w:val="808080" w:themeColor="text1" w:themeTint="7F"/>
-              <w:sz w:val="32"/>
-              <w:szCs w:val="32"/>
-            </w:rPr>
-            <w:t>[Ange företagets namn]</w:t>
-          </w:r>
-        </w:p>
-      </w:docPartBody>
-    </w:docPart>
-  </w:docParts>
-</w:glossaryDocument>
+<w:glossaryDocument xmlns:wpc="http://schemas.microsoft.com/office/word/2010/wordprocessingCanvas" xmlns:mc="http://schemas.openxmlformats.org/markup-compatibility/2006" xmlns:o="urn:schemas-microsoft-com:office:office" xmlns:r="http://schemas.openxmlformats.org/officeDocument/2006/relationships" xmlns:m="http://schemas.openxmlformats.org/officeDocument/2006/math" xmlns:v="urn:schemas-microsoft-com:vml" xmlns:wp14="http://schemas.microsoft.com/office/word/2010/wordprocessingDrawing" xmlns:wp="http://schemas.openxmlformats.org/drawingml/2006/wordprocessingDrawing" xmlns:w10="urn:schemas-microsoft-com:office:word" xmlns:w="http://schemas.openxmlformats.org/wordprocessingml/2006/main" xmlns:w14="http://schemas.microsoft.com/office/word/2010/wordml" xmlns:wpg="http://schemas.microsoft.com/office/word/2010/wordprocessingGroup" xmlns:wpi="http://schemas.microsoft.com/office/word/2010/wordprocessingInk" xmlns:wne="http://schemas.microsoft.com/office/word/2006/wordml" xmlns:wps="http://schemas.microsoft.com/office/word/2010/wordprocessingShape" mc:Ignorable="w14 wp14"/>
 </file>
 
 <file path=word/glossary/fontTable.xml><?xml version="1.0" encoding="utf-8"?>
@@ -1519,9 +1553,8 @@
     <w:panose1 w:val="020B0604030504040204"/>
     <w:charset w:val="00"/>
     <w:family w:val="swiss"/>
-    <w:notTrueType/>
     <w:pitch w:val="variable"/>
-    <w:sig w:usb0="00000003" w:usb1="00000000" w:usb2="00000000" w:usb3="00000000" w:csb0="00000001" w:csb1="00000000"/>
+    <w:sig w:usb0="E1002EFF" w:usb1="C000605B" w:usb2="00000029" w:usb3="00000000" w:csb0="000101FF" w:csb1="00000000"/>
   </w:font>
   <w:font w:name="Cambria">
     <w:panose1 w:val="02040503050406030204"/>
@@ -1548,6 +1581,7 @@
     <w:rsid w:val="00102558"/>
     <w:rsid w:val="0049060E"/>
     <w:rsid w:val="004A6D86"/>
+    <w:rsid w:val="0059171D"/>
     <w:rsid w:val="006B119A"/>
   </w:rsids>
   <m:mathPr>
@@ -2291,7 +2325,7 @@
 </file>
 
 <file path=customXml/itemProps2.xml><?xml version="1.0" encoding="utf-8"?>
-<ds:datastoreItem xmlns:ds="http://schemas.openxmlformats.org/officeDocument/2006/customXml" ds:itemID="{9D8D9E49-1B05-4B80-B9E1-47403D62AC31}">
+<ds:datastoreItem xmlns:ds="http://schemas.openxmlformats.org/officeDocument/2006/customXml" ds:itemID="{7D0B7718-1E76-4701-964D-2A0884DA3324}">
   <ds:schemaRefs>
     <ds:schemaRef ds:uri="http://schemas.openxmlformats.org/officeDocument/2006/bibliography"/>
   </ds:schemaRefs>

</xml_diff>